<commit_message>
Plano de trabalho atualizado
</commit_message>
<xml_diff>
--- a/Plano_de_trabalho_App_Proc_Selet_Itau.docx
+++ b/Plano_de_trabalho_App_Proc_Selet_Itau.docx
@@ -35,6 +35,8 @@
           <w:szCs w:val="32"/>
         </w:rPr>
       </w:pPr>
+      <w:bookmarkStart w:id="0" w:name="_GoBack"/>
+      <w:bookmarkEnd w:id="0"/>
     </w:p>
     <w:p>
       <w:pPr>
@@ -2411,8 +2413,518 @@
               </w:rPr>
               <w:t>Sim, como não terminei de fazer a API, consequentemente não fiz a página web proposta</w:t>
             </w:r>
-            <w:bookmarkStart w:id="0" w:name="_GoBack"/>
-            <w:bookmarkEnd w:id="0"/>
+            <w:r>
+              <w:rPr>
+                <w:rFonts w:ascii="Arial" w:eastAsia="Arial" w:hAnsi="Arial" w:cs="Arial"/>
+                <w:bCs/>
+                <w:sz w:val="24"/>
+                <w:szCs w:val="24"/>
+              </w:rPr>
+              <w:t xml:space="preserve"> (PHP)</w:t>
+            </w:r>
+          </w:p>
+        </w:tc>
+      </w:tr>
+      <w:tr>
+        <w:tc>
+          <w:tcPr>
+            <w:tcW w:w="3281" w:type="dxa"/>
+          </w:tcPr>
+          <w:p>
+            <w:pPr>
+              <w:jc w:val="center"/>
+              <w:rPr>
+                <w:rFonts w:ascii="Arial" w:eastAsia="Arial" w:hAnsi="Arial" w:cs="Arial"/>
+                <w:sz w:val="24"/>
+                <w:szCs w:val="24"/>
+              </w:rPr>
+            </w:pPr>
+            <w:r>
+              <w:rPr>
+                <w:rFonts w:ascii="Arial" w:eastAsia="Arial" w:hAnsi="Arial" w:cs="Arial"/>
+                <w:sz w:val="24"/>
+                <w:szCs w:val="24"/>
+              </w:rPr>
+              <w:t>U</w:t>
+            </w:r>
+            <w:r>
+              <w:rPr>
+                <w:rFonts w:ascii="Arial" w:eastAsia="Arial" w:hAnsi="Arial" w:cs="Arial"/>
+                <w:sz w:val="24"/>
+                <w:szCs w:val="24"/>
+              </w:rPr>
+              <w:t>tiliza</w:t>
+            </w:r>
+            <w:r>
+              <w:rPr>
+                <w:rFonts w:ascii="Arial" w:eastAsia="Arial" w:hAnsi="Arial" w:cs="Arial"/>
+                <w:sz w:val="24"/>
+                <w:szCs w:val="24"/>
+              </w:rPr>
+              <w:t>r</w:t>
+            </w:r>
+            <w:r>
+              <w:rPr>
+                <w:rFonts w:ascii="Arial" w:eastAsia="Arial" w:hAnsi="Arial" w:cs="Arial"/>
+                <w:sz w:val="24"/>
+                <w:szCs w:val="24"/>
+              </w:rPr>
+              <w:t xml:space="preserve"> uma ferramenta de </w:t>
+            </w:r>
+            <w:proofErr w:type="spellStart"/>
+            <w:r>
+              <w:rPr>
+                <w:rFonts w:ascii="Arial" w:eastAsia="Arial" w:hAnsi="Arial" w:cs="Arial"/>
+                <w:sz w:val="24"/>
+                <w:szCs w:val="24"/>
+              </w:rPr>
+              <w:t>logging</w:t>
+            </w:r>
+            <w:proofErr w:type="spellEnd"/>
+            <w:r>
+              <w:rPr>
+                <w:rFonts w:ascii="Arial" w:eastAsia="Arial" w:hAnsi="Arial" w:cs="Arial"/>
+                <w:sz w:val="24"/>
+                <w:szCs w:val="24"/>
+              </w:rPr>
+              <w:t>, para criar uma query e mostrar em tempo real os eventos que acontecem na execução da API criada. Importante ter ao menos uma situação de execução com erro</w:t>
+            </w:r>
+          </w:p>
+        </w:tc>
+        <w:tc>
+          <w:tcPr>
+            <w:tcW w:w="3252" w:type="dxa"/>
+          </w:tcPr>
+          <w:p>
+            <w:pPr>
+              <w:jc w:val="center"/>
+              <w:rPr>
+                <w:rFonts w:ascii="Arial" w:eastAsia="Arial" w:hAnsi="Arial" w:cs="Arial"/>
+                <w:bCs/>
+                <w:sz w:val="24"/>
+                <w:szCs w:val="24"/>
+              </w:rPr>
+            </w:pPr>
+            <w:r>
+              <w:rPr>
+                <w:rFonts w:ascii="Arial" w:eastAsia="Arial" w:hAnsi="Arial" w:cs="Arial"/>
+                <w:bCs/>
+                <w:sz w:val="24"/>
+                <w:szCs w:val="24"/>
+              </w:rPr>
+              <w:t>Não</w:t>
+            </w:r>
+          </w:p>
+        </w:tc>
+        <w:tc>
+          <w:tcPr>
+            <w:tcW w:w="2483" w:type="dxa"/>
+          </w:tcPr>
+          <w:p>
+            <w:pPr>
+              <w:jc w:val="center"/>
+              <w:rPr>
+                <w:rFonts w:ascii="Arial" w:eastAsia="Arial" w:hAnsi="Arial" w:cs="Arial"/>
+                <w:bCs/>
+                <w:sz w:val="24"/>
+                <w:szCs w:val="24"/>
+                <w:u w:val="single"/>
+              </w:rPr>
+            </w:pPr>
+            <w:r>
+              <w:rPr>
+                <w:rFonts w:ascii="Arial" w:eastAsia="Arial" w:hAnsi="Arial" w:cs="Arial"/>
+                <w:bCs/>
+                <w:sz w:val="24"/>
+                <w:szCs w:val="24"/>
+              </w:rPr>
+              <w:t>Sim, como não terminei de fazer a API, consequentemente não fiz a</w:t>
+            </w:r>
+            <w:r>
+              <w:rPr>
+                <w:rFonts w:ascii="Arial" w:eastAsia="Arial" w:hAnsi="Arial" w:cs="Arial"/>
+                <w:bCs/>
+                <w:sz w:val="24"/>
+                <w:szCs w:val="24"/>
+              </w:rPr>
+              <w:t xml:space="preserve"> query na ferramenta de </w:t>
+            </w:r>
+            <w:proofErr w:type="spellStart"/>
+            <w:r>
+              <w:rPr>
+                <w:rFonts w:ascii="Arial" w:eastAsia="Arial" w:hAnsi="Arial" w:cs="Arial"/>
+                <w:bCs/>
+                <w:sz w:val="24"/>
+                <w:szCs w:val="24"/>
+              </w:rPr>
+              <w:t>logging</w:t>
+            </w:r>
+            <w:proofErr w:type="spellEnd"/>
+            <w:r>
+              <w:rPr>
+                <w:rFonts w:ascii="Arial" w:eastAsia="Arial" w:hAnsi="Arial" w:cs="Arial"/>
+                <w:bCs/>
+                <w:sz w:val="24"/>
+                <w:szCs w:val="24"/>
+              </w:rPr>
+              <w:t xml:space="preserve"> proposta (</w:t>
+            </w:r>
+            <w:proofErr w:type="spellStart"/>
+            <w:r>
+              <w:rPr>
+                <w:rFonts w:ascii="Arial" w:eastAsia="Arial" w:hAnsi="Arial" w:cs="Arial"/>
+                <w:bCs/>
+                <w:sz w:val="24"/>
+                <w:szCs w:val="24"/>
+              </w:rPr>
+              <w:t>Elasticsearch</w:t>
+            </w:r>
+            <w:proofErr w:type="spellEnd"/>
+            <w:r>
+              <w:rPr>
+                <w:rFonts w:ascii="Arial" w:eastAsia="Arial" w:hAnsi="Arial" w:cs="Arial"/>
+                <w:bCs/>
+                <w:sz w:val="24"/>
+                <w:szCs w:val="24"/>
+              </w:rPr>
+              <w:t>)</w:t>
+            </w:r>
+          </w:p>
+        </w:tc>
+      </w:tr>
+      <w:tr>
+        <w:tc>
+          <w:tcPr>
+            <w:tcW w:w="3281" w:type="dxa"/>
+          </w:tcPr>
+          <w:p>
+            <w:pPr>
+              <w:jc w:val="center"/>
+              <w:rPr>
+                <w:rFonts w:ascii="Arial" w:eastAsia="Arial" w:hAnsi="Arial" w:cs="Arial"/>
+                <w:sz w:val="24"/>
+                <w:szCs w:val="24"/>
+              </w:rPr>
+            </w:pPr>
+            <w:r>
+              <w:rPr>
+                <w:rFonts w:ascii="Arial" w:eastAsia="Arial" w:hAnsi="Arial" w:cs="Arial"/>
+                <w:sz w:val="24"/>
+                <w:szCs w:val="24"/>
+              </w:rPr>
+              <w:t>U</w:t>
+            </w:r>
+            <w:r>
+              <w:rPr>
+                <w:rFonts w:ascii="Arial" w:eastAsia="Arial" w:hAnsi="Arial" w:cs="Arial"/>
+                <w:sz w:val="24"/>
+                <w:szCs w:val="24"/>
+              </w:rPr>
+              <w:t>tiliza</w:t>
+            </w:r>
+            <w:r>
+              <w:rPr>
+                <w:rFonts w:ascii="Arial" w:eastAsia="Arial" w:hAnsi="Arial" w:cs="Arial"/>
+                <w:sz w:val="24"/>
+                <w:szCs w:val="24"/>
+              </w:rPr>
+              <w:t>r</w:t>
+            </w:r>
+            <w:r>
+              <w:rPr>
+                <w:rFonts w:ascii="Arial" w:eastAsia="Arial" w:hAnsi="Arial" w:cs="Arial"/>
+                <w:sz w:val="24"/>
+                <w:szCs w:val="24"/>
+              </w:rPr>
+              <w:t xml:space="preserve"> uma ferramenta de monitoração de métricas, criando 3 dashboards para mostrar em tempo real quantidade de execução, a latência e a quantidade de erros da API criada. Importante ter ao menos uma situação de execução com erro</w:t>
+            </w:r>
+          </w:p>
+        </w:tc>
+        <w:tc>
+          <w:tcPr>
+            <w:tcW w:w="3252" w:type="dxa"/>
+          </w:tcPr>
+          <w:p>
+            <w:pPr>
+              <w:jc w:val="center"/>
+              <w:rPr>
+                <w:rFonts w:ascii="Arial" w:eastAsia="Arial" w:hAnsi="Arial" w:cs="Arial"/>
+                <w:bCs/>
+                <w:sz w:val="24"/>
+                <w:szCs w:val="24"/>
+              </w:rPr>
+            </w:pPr>
+            <w:r>
+              <w:rPr>
+                <w:rFonts w:ascii="Arial" w:eastAsia="Arial" w:hAnsi="Arial" w:cs="Arial"/>
+                <w:bCs/>
+                <w:sz w:val="24"/>
+                <w:szCs w:val="24"/>
+              </w:rPr>
+              <w:t>Não</w:t>
+            </w:r>
+          </w:p>
+        </w:tc>
+        <w:tc>
+          <w:tcPr>
+            <w:tcW w:w="2483" w:type="dxa"/>
+          </w:tcPr>
+          <w:p>
+            <w:pPr>
+              <w:jc w:val="center"/>
+              <w:rPr>
+                <w:rFonts w:ascii="Arial" w:eastAsia="Arial" w:hAnsi="Arial" w:cs="Arial"/>
+                <w:bCs/>
+                <w:sz w:val="24"/>
+                <w:szCs w:val="24"/>
+              </w:rPr>
+            </w:pPr>
+            <w:r>
+              <w:rPr>
+                <w:rFonts w:ascii="Arial" w:eastAsia="Arial" w:hAnsi="Arial" w:cs="Arial"/>
+                <w:bCs/>
+                <w:sz w:val="24"/>
+                <w:szCs w:val="24"/>
+              </w:rPr>
+              <w:t xml:space="preserve">Sim, </w:t>
+            </w:r>
+            <w:r>
+              <w:rPr>
+                <w:rFonts w:ascii="Arial" w:eastAsia="Arial" w:hAnsi="Arial" w:cs="Arial"/>
+                <w:bCs/>
+                <w:sz w:val="24"/>
+                <w:szCs w:val="24"/>
+              </w:rPr>
+              <w:t>como não terminei de fazer a API, consequentemente não</w:t>
+            </w:r>
+            <w:r>
+              <w:rPr>
+                <w:rFonts w:ascii="Arial" w:eastAsia="Arial" w:hAnsi="Arial" w:cs="Arial"/>
+                <w:bCs/>
+                <w:sz w:val="24"/>
+                <w:szCs w:val="24"/>
+              </w:rPr>
+              <w:t xml:space="preserve"> criei esse dashboard na ferramenta de monitoração proposta (</w:t>
+            </w:r>
+            <w:proofErr w:type="spellStart"/>
+            <w:r>
+              <w:rPr>
+                <w:rFonts w:ascii="Arial" w:eastAsia="Arial" w:hAnsi="Arial" w:cs="Arial"/>
+                <w:bCs/>
+                <w:sz w:val="24"/>
+                <w:szCs w:val="24"/>
+              </w:rPr>
+              <w:t>Zabbix</w:t>
+            </w:r>
+            <w:proofErr w:type="spellEnd"/>
+            <w:r>
+              <w:rPr>
+                <w:rFonts w:ascii="Arial" w:eastAsia="Arial" w:hAnsi="Arial" w:cs="Arial"/>
+                <w:bCs/>
+                <w:sz w:val="24"/>
+                <w:szCs w:val="24"/>
+              </w:rPr>
+              <w:t>)</w:t>
+            </w:r>
+          </w:p>
+        </w:tc>
+      </w:tr>
+      <w:tr>
+        <w:tc>
+          <w:tcPr>
+            <w:tcW w:w="3281" w:type="dxa"/>
+          </w:tcPr>
+          <w:p>
+            <w:pPr>
+              <w:jc w:val="center"/>
+              <w:rPr>
+                <w:rFonts w:ascii="Arial" w:eastAsia="Arial" w:hAnsi="Arial" w:cs="Arial"/>
+                <w:sz w:val="24"/>
+                <w:szCs w:val="24"/>
+              </w:rPr>
+            </w:pPr>
+            <w:r>
+              <w:rPr>
+                <w:rFonts w:ascii="Arial" w:eastAsia="Arial" w:hAnsi="Arial" w:cs="Arial"/>
+                <w:sz w:val="24"/>
+                <w:szCs w:val="24"/>
+              </w:rPr>
+              <w:t xml:space="preserve">Publicar o projeto no </w:t>
+            </w:r>
+            <w:proofErr w:type="spellStart"/>
+            <w:r>
+              <w:rPr>
+                <w:rFonts w:ascii="Arial" w:eastAsia="Arial" w:hAnsi="Arial" w:cs="Arial"/>
+                <w:sz w:val="24"/>
+                <w:szCs w:val="24"/>
+              </w:rPr>
+              <w:t>Github</w:t>
+            </w:r>
+            <w:proofErr w:type="spellEnd"/>
+            <w:r>
+              <w:rPr>
+                <w:rFonts w:ascii="Arial" w:eastAsia="Arial" w:hAnsi="Arial" w:cs="Arial"/>
+                <w:sz w:val="24"/>
+                <w:szCs w:val="24"/>
+              </w:rPr>
+              <w:t xml:space="preserve"> e documentar em um README.md os seguintes requisitos: Documentação do projeto; Documentação das APIs; Documentação de arquitetura; Documentação de como podemos subir uma </w:t>
+            </w:r>
+            <w:proofErr w:type="gramStart"/>
+            <w:r>
+              <w:rPr>
+                <w:rFonts w:ascii="Arial" w:eastAsia="Arial" w:hAnsi="Arial" w:cs="Arial"/>
+                <w:sz w:val="24"/>
+                <w:szCs w:val="24"/>
+              </w:rPr>
+              <w:t>cópia  deste</w:t>
+            </w:r>
+            <w:proofErr w:type="gramEnd"/>
+            <w:r>
+              <w:rPr>
+                <w:rFonts w:ascii="Arial" w:eastAsia="Arial" w:hAnsi="Arial" w:cs="Arial"/>
+                <w:sz w:val="24"/>
+                <w:szCs w:val="24"/>
+              </w:rPr>
+              <w:t xml:space="preserve"> ambiente localmente; Manual com prints  dos logs e os 3 dashboards, explicando cada um deles</w:t>
+            </w:r>
+          </w:p>
+        </w:tc>
+        <w:tc>
+          <w:tcPr>
+            <w:tcW w:w="3252" w:type="dxa"/>
+          </w:tcPr>
+          <w:p>
+            <w:pPr>
+              <w:jc w:val="center"/>
+              <w:rPr>
+                <w:rFonts w:ascii="Arial" w:eastAsia="Arial" w:hAnsi="Arial" w:cs="Arial"/>
+                <w:bCs/>
+                <w:sz w:val="24"/>
+                <w:szCs w:val="24"/>
+              </w:rPr>
+            </w:pPr>
+            <w:r>
+              <w:rPr>
+                <w:rFonts w:ascii="Arial" w:eastAsia="Arial" w:hAnsi="Arial" w:cs="Arial"/>
+                <w:bCs/>
+                <w:sz w:val="24"/>
+                <w:szCs w:val="24"/>
+              </w:rPr>
+              <w:t>Sim, parcialmente</w:t>
+            </w:r>
+          </w:p>
+        </w:tc>
+        <w:tc>
+          <w:tcPr>
+            <w:tcW w:w="2483" w:type="dxa"/>
+          </w:tcPr>
+          <w:p>
+            <w:pPr>
+              <w:jc w:val="center"/>
+              <w:rPr>
+                <w:rFonts w:ascii="Arial" w:eastAsia="Arial" w:hAnsi="Arial" w:cs="Arial"/>
+                <w:bCs/>
+                <w:sz w:val="24"/>
+                <w:szCs w:val="24"/>
+                <w:u w:val="single"/>
+              </w:rPr>
+            </w:pPr>
+            <w:r>
+              <w:rPr>
+                <w:rFonts w:ascii="Arial" w:eastAsia="Arial" w:hAnsi="Arial" w:cs="Arial"/>
+                <w:bCs/>
+                <w:sz w:val="24"/>
+                <w:szCs w:val="24"/>
+              </w:rPr>
+              <w:t>Sim, como não terminei de desenvolver todo o ambiente do case, a documentação no README não ficou completa</w:t>
+            </w:r>
+          </w:p>
+        </w:tc>
+      </w:tr>
+      <w:tr>
+        <w:tc>
+          <w:tcPr>
+            <w:tcW w:w="3281" w:type="dxa"/>
+          </w:tcPr>
+          <w:p>
+            <w:pPr>
+              <w:spacing w:line="360" w:lineRule="auto"/>
+              <w:ind w:left="360"/>
+              <w:jc w:val="both"/>
+              <w:rPr>
+                <w:rFonts w:ascii="Arial" w:eastAsia="Arial" w:hAnsi="Arial" w:cs="Arial"/>
+                <w:sz w:val="24"/>
+                <w:szCs w:val="24"/>
+              </w:rPr>
+            </w:pPr>
+            <w:r>
+              <w:rPr>
+                <w:rFonts w:ascii="Arial" w:eastAsia="Arial" w:hAnsi="Arial" w:cs="Arial"/>
+                <w:sz w:val="24"/>
+                <w:szCs w:val="24"/>
+              </w:rPr>
+              <w:t>O projeto iniciará na data 19/12/2019 às 08h, e será concluído na data 02/01/2020 às 22h</w:t>
+            </w:r>
+          </w:p>
+          <w:p>
+            <w:pPr>
+              <w:jc w:val="center"/>
+              <w:rPr>
+                <w:rFonts w:ascii="Arial" w:eastAsia="Arial" w:hAnsi="Arial" w:cs="Arial"/>
+                <w:sz w:val="24"/>
+                <w:szCs w:val="24"/>
+              </w:rPr>
+            </w:pPr>
+          </w:p>
+        </w:tc>
+        <w:tc>
+          <w:tcPr>
+            <w:tcW w:w="3252" w:type="dxa"/>
+          </w:tcPr>
+          <w:p>
+            <w:pPr>
+              <w:jc w:val="center"/>
+              <w:rPr>
+                <w:rFonts w:ascii="Arial" w:eastAsia="Arial" w:hAnsi="Arial" w:cs="Arial"/>
+                <w:bCs/>
+                <w:sz w:val="24"/>
+                <w:szCs w:val="24"/>
+              </w:rPr>
+            </w:pPr>
+            <w:r>
+              <w:rPr>
+                <w:rFonts w:ascii="Arial" w:eastAsia="Arial" w:hAnsi="Arial" w:cs="Arial"/>
+                <w:bCs/>
+                <w:sz w:val="24"/>
+                <w:szCs w:val="24"/>
+              </w:rPr>
+              <w:t>Sim, parcialmente</w:t>
+            </w:r>
+          </w:p>
+        </w:tc>
+        <w:tc>
+          <w:tcPr>
+            <w:tcW w:w="2483" w:type="dxa"/>
+          </w:tcPr>
+          <w:p>
+            <w:pPr>
+              <w:jc w:val="center"/>
+              <w:rPr>
+                <w:rFonts w:ascii="Arial" w:eastAsia="Arial" w:hAnsi="Arial" w:cs="Arial"/>
+                <w:bCs/>
+                <w:sz w:val="24"/>
+                <w:szCs w:val="24"/>
+              </w:rPr>
+            </w:pPr>
+            <w:r>
+              <w:rPr>
+                <w:rFonts w:ascii="Arial" w:eastAsia="Arial" w:hAnsi="Arial" w:cs="Arial"/>
+                <w:bCs/>
+                <w:sz w:val="24"/>
+                <w:szCs w:val="24"/>
+              </w:rPr>
+              <w:t>Sim, conforme alinhado, conseguir desenvolver parte do case no dia 07/01 às 16h</w:t>
+            </w:r>
           </w:p>
         </w:tc>
       </w:tr>

</xml_diff>